<commit_message>
Removed Shape macro from Architectural Distortion and Asymetry.
</commit_message>
<xml_diff>
--- a/Changes.docx
+++ b/Changes.docx
@@ -3,8 +3,179 @@
 <w:document xmlns:wpc="http://schemas.microsoft.com/office/word/2010/wordprocessingCanvas" xmlns:cx="http://schemas.microsoft.com/office/drawing/2014/chartex" xmlns:cx1="http://schemas.microsoft.com/office/drawing/2015/9/8/chartex" xmlns:cx2="http://schemas.microsoft.com/office/drawing/2015/10/21/chartex" xmlns:cx3="http://schemas.microsoft.com/office/drawing/2016/5/9/chartex" xmlns:cx4="http://schemas.microsoft.com/office/drawing/2016/5/10/chartex" xmlns:cx5="http://schemas.microsoft.com/office/drawing/2016/5/11/chartex" xmlns:cx6="http://schemas.microsoft.com/office/drawing/2016/5/12/chartex" xmlns:cx7="http://schemas.microsoft.com/office/drawing/2016/5/13/chartex" xmlns:cx8="http://schemas.microsoft.com/office/drawing/2016/5/14/chartex" xmlns:mc="http://schemas.openxmlformats.org/markup-compatibility/2006" xmlns:aink="http://schemas.microsoft.com/office/drawing/2016/ink" xmlns:am3d="http://schemas.microsoft.com/office/drawing/2017/model3d" xmlns:o="urn:schemas-microsoft-com:office:office" xmlns:r="http://schemas.openxmlformats.org/officeDocument/2006/relationships" xmlns:m="http://schemas.openxmlformats.org/officeDocument/2006/math" xmlns:v="urn:schemas-microsoft-com:vml" xmlns:wp14="http://schemas.microsoft.com/office/word/2010/wordprocessingDrawing" xmlns:wp="http://schemas.openxmlformats.org/drawingml/2006/wordprocessingDrawing" xmlns:w10="urn:schemas-microsoft-com:office:word" xmlns:w="http://schemas.openxmlformats.org/wordprocessingml/2006/main" xmlns:w14="http://schemas.microsoft.com/office/word/2010/wordml" xmlns:w15="http://schemas.microsoft.com/office/word/2012/wordml" xmlns:w16cex="http://schemas.microsoft.com/office/word/2018/wordml/cex" xmlns:w16cid="http://schemas.microsoft.com/office/word/2016/wordml/cid" xmlns:w16="http://schemas.microsoft.com/office/word/2018/wordml" xmlns:w16sdtdh="http://schemas.microsoft.com/office/word/2020/wordml/sdtdatahash" xmlns:w16se="http://schemas.microsoft.com/office/word/2015/wordml/symex" xmlns:wpg="http://schemas.microsoft.com/office/word/2010/wordprocessingGroup" xmlns:wpi="http://schemas.microsoft.com/office/word/2010/wordprocessingInk" xmlns:wne="http://schemas.microsoft.com/office/word/2006/wordml" xmlns:wps="http://schemas.microsoft.com/office/word/2010/wordprocessingShape" mc:Ignorable="w14 w15 w16se w16cid w16 w16cex w16sdtdh wp14">
   <w:body>
     <w:p>
-      <w:r>
-        <w:t>Changes to Breast Radiology IG from 0.2 to 0.3</w:t>
+      <w:pPr>
+        <w:pStyle w:val="Title"/>
+        <w:rPr>
+          <w:rStyle w:val="BookTitle"/>
+        </w:rPr>
+      </w:pPr>
+      <w:r>
+        <w:rPr>
+          <w:rStyle w:val="BookTitle"/>
+        </w:rPr>
+        <w:t>Breast Imaging Fhir IG Document</w:t>
+      </w:r>
+    </w:p>
+    <w:p>
+      <w:r>
+        <w:t>Kurt W. Allen</w:t>
+      </w:r>
+    </w:p>
+    <w:p>
+      <w:r>
+        <w:t>Penrad Technologies, Inc.</w:t>
+      </w:r>
+    </w:p>
+    <w:p>
+      <w:pPr>
+        <w:pStyle w:val="Heading1"/>
+      </w:pPr>
+      <w:r>
+        <w:t>Purpose</w:t>
+      </w:r>
+    </w:p>
+    <w:p>
+      <w:r>
+        <w:t>The purpose of this document is to give information about the FHIR Breast Imaging FHIR IG Document.</w:t>
+      </w:r>
+    </w:p>
+    <w:p>
+      <w:pPr>
+        <w:pStyle w:val="Heading1"/>
+      </w:pPr>
+      <w:r>
+        <w:t>Tooling</w:t>
+      </w:r>
+    </w:p>
+    <w:p>
+      <w:r>
+        <w:t>This implementation guide uses C# based custom tooling that creates FSH files (see FHIR shorthand) and various files that are fed into the FHIR Implementation Guide Builder software to create a FHIR implementation guide.</w:t>
+      </w:r>
+    </w:p>
+    <w:p>
+      <w:r>
+        <w:t>The custom tooling includes</w:t>
+      </w:r>
+    </w:p>
+    <w:p>
+      <w:pPr>
+        <w:pStyle w:val="Heading2"/>
+      </w:pPr>
+      <w:r>
+        <w:t>MFSH</w:t>
+      </w:r>
+    </w:p>
+    <w:p>
+      <w:r>
+        <w:t>MFSH is a FSH preprocessor that takes in a .mfsh file and outputs a fsh file and certain other files that are used for custom processing.</w:t>
+      </w:r>
+    </w:p>
+    <w:p>
+      <w:r>
+        <w:t>MFSH adds an extended macro facility that FSH lacks.</w:t>
+      </w:r>
+    </w:p>
+    <w:p>
+      <w:pPr>
+        <w:pStyle w:val="Heading2"/>
+      </w:pPr>
+      <w:r>
+        <w:t>FGRAPH</w:t>
+      </w:r>
+    </w:p>
+    <w:p>
+      <w:r>
+        <w:t>FGraph takes custom output from the mfsh build and creates graphical svg files that are included in the final IG build.</w:t>
+      </w:r>
+    </w:p>
+    <w:p>
+      <w:pPr>
+        <w:pStyle w:val="Heading2"/>
+      </w:pPr>
+      <w:r>
+        <w:t>IGBuilder</w:t>
+      </w:r>
+    </w:p>
+    <w:p>
+      <w:r>
+        <w:t>IGBuilder patches the output of the mfsh build so the fhir IG builder works properly.</w:t>
+      </w:r>
+    </w:p>
+    <w:p>
+      <w:pPr>
+        <w:pStyle w:val="Heading1"/>
+      </w:pPr>
+      <w:r>
+        <w:t>Versions</w:t>
+      </w:r>
+    </w:p>
+    <w:p>
+      <w:pPr>
+        <w:pStyle w:val="Heading2"/>
+      </w:pPr>
+      <w:r>
+        <w:t>Version 0.1</w:t>
+      </w:r>
+    </w:p>
+    <w:p>
+      <w:r>
+        <w:t>Version 0.1 of the FHIR IG was an initial release to get comments.</w:t>
+      </w:r>
+    </w:p>
+    <w:p>
+      <w:pPr>
+        <w:pStyle w:val="Heading2"/>
+      </w:pPr>
+      <w:r>
+        <w:t>Version 0.2 (STU)</w:t>
+      </w:r>
+    </w:p>
+    <w:p>
+      <w:r>
+        <w:t>This version included substantive changes to the structure of the previous version, and creates the base structure of the FHIR IG. It implemented on the Breast Mammography sections of the FHIR IG. Other modalities will be added in the future.</w:t>
+      </w:r>
+    </w:p>
+    <w:p>
+      <w:r>
+        <w:t xml:space="preserve">Version 0.2 also only used ad hoc local terminology. </w:t>
+      </w:r>
+    </w:p>
+    <w:p>
+      <w:pPr>
+        <w:pStyle w:val="Heading2"/>
+      </w:pPr>
+      <w:r>
+        <w:t>Version 0.3</w:t>
+      </w:r>
+    </w:p>
+    <w:p>
+      <w:r>
+        <w:t>This version cleaned up some errors in the structure defined in version 0.2, and focused mainly on converting the local codes defined in the previous version to LOINC and SNOMED codes.</w:t>
+      </w:r>
+    </w:p>
+    <w:p>
+      <w:pPr>
+        <w:pStyle w:val="Heading3"/>
+      </w:pPr>
+      <w:r>
+        <w:lastRenderedPageBreak/>
+        <w:t>Change Log</w:t>
+      </w:r>
+    </w:p>
+    <w:p>
+      <w:r>
+        <w:t xml:space="preserve">This </w:t>
+      </w:r>
+      <w:r>
+        <w:t xml:space="preserve">section </w:t>
+      </w:r>
+      <w:r>
+        <w:t>contains information on the Medical Terminological changes to the Breast Radiology Fhir IG from Version 0.2 to 0.3.</w:t>
+      </w:r>
+    </w:p>
+    <w:p>
+      <w:r>
+        <w:t>This does not describe the non-medical structural changes made such as</w:t>
       </w:r>
     </w:p>
     <w:p>
@@ -12,23 +183,11 @@
         <w:pStyle w:val="ListParagraph"/>
         <w:numPr>
           <w:ilvl w:val="0"/>
-          <w:numId w:val="4"/>
+          <w:numId w:val="5"/>
         </w:numPr>
       </w:pPr>
       <w:r>
-        <w:t>Changed name from Breast Radiology to Breast Imaging.</w:t>
-      </w:r>
-      <w:r>
-        <w:br/>
-        <w:t xml:space="preserve">This was done to reflect that this FHIR IG will also, in future releases, include </w:t>
-      </w:r>
-      <w:proofErr w:type="spellStart"/>
-      <w:r>
-        <w:t>non radiological</w:t>
-      </w:r>
-      <w:proofErr w:type="spellEnd"/>
-      <w:r>
-        <w:t xml:space="preserve"> modalities such as Ultrasound, MRI, etc. </w:t>
+        <w:t>Modifications to the MFSH files to support new tooling.</w:t>
       </w:r>
     </w:p>
     <w:p>
@@ -36,9 +195,250 @@
         <w:pStyle w:val="ListParagraph"/>
         <w:numPr>
           <w:ilvl w:val="0"/>
-          <w:numId w:val="4"/>
+          <w:numId w:val="5"/>
         </w:numPr>
       </w:pPr>
+      <w:r>
+        <w:t>Non medically relevant internal documentation and comments.</w:t>
+      </w:r>
+    </w:p>
+    <w:p>
+      <w:pPr>
+        <w:pStyle w:val="Heading4"/>
+      </w:pPr>
+      <w:r>
+        <w:t>Corrections</w:t>
+      </w:r>
+    </w:p>
+    <w:p>
+      <w:pPr>
+        <w:pStyle w:val="Heading5"/>
+      </w:pPr>
+      <w:r>
+        <w:t>AbnormalityDuct ObservationCode</w:t>
+      </w:r>
+    </w:p>
+    <w:p>
+      <w:r>
+        <w:t xml:space="preserve">The AbnormalityDuct observation code was incorrectly set to AbnormalityCyst. Changed it to </w:t>
+      </w:r>
+      <w:r>
+        <w:t>abnormalityDuctObservation</w:t>
+      </w:r>
+      <w:r>
+        <w:t>.</w:t>
+      </w:r>
+    </w:p>
+    <w:p>
+      <w:pPr>
+        <w:pStyle w:val="Heading4"/>
+      </w:pPr>
+      <w:r>
+        <w:t>Shape, Margin and Density</w:t>
+      </w:r>
+    </w:p>
+    <w:p>
+      <w:r>
+        <w:t>Removed Shape, margin, and density from profiles where thoses were not appropriate, including</w:t>
+      </w:r>
+    </w:p>
+    <w:p>
+      <w:pPr>
+        <w:pStyle w:val="ListParagraph"/>
+        <w:numPr>
+          <w:ilvl w:val="0"/>
+          <w:numId w:val="8"/>
+        </w:numPr>
+      </w:pPr>
+      <w:r>
+        <w:t>ArchitecturalDistortion</w:t>
+      </w:r>
+    </w:p>
+    <w:p>
+      <w:pPr>
+        <w:pStyle w:val="ListParagraph"/>
+        <w:numPr>
+          <w:ilvl w:val="0"/>
+          <w:numId w:val="8"/>
+        </w:numPr>
+      </w:pPr>
+      <w:r>
+        <w:t>Asymetry</w:t>
+      </w:r>
+    </w:p>
+    <w:p>
+      <w:pPr>
+        <w:pStyle w:val="Heading4"/>
+      </w:pPr>
+      <w:r>
+        <w:t>Modifications</w:t>
+      </w:r>
+    </w:p>
+    <w:p>
+      <w:pPr>
+        <w:pStyle w:val="Heading5"/>
+      </w:pPr>
+      <w:r>
+        <w:t>Breast Imaging Implementation Guide</w:t>
+      </w:r>
+    </w:p>
+    <w:p>
+      <w:r>
+        <w:t>Changed name from Breast Radiology to Breast Imaging.</w:t>
+      </w:r>
+      <w:r>
+        <w:br/>
+        <w:t>This was done to reflect that this FHIR IG will also, in future releases, include non radiological modalities such as Ultrasound, MRI, etc.</w:t>
+      </w:r>
+    </w:p>
+    <w:p>
+      <w:pPr>
+        <w:pStyle w:val="Heading5"/>
+      </w:pPr>
+      <w:r>
+        <w:t>Density</w:t>
+      </w:r>
+    </w:p>
+    <w:p>
+      <w:r>
+        <w:t>Added optional radiological density observation to the following profiles.</w:t>
+      </w:r>
+    </w:p>
+    <w:p>
+      <w:pPr>
+        <w:pStyle w:val="ListParagraph"/>
+        <w:numPr>
+          <w:ilvl w:val="0"/>
+          <w:numId w:val="7"/>
+        </w:numPr>
+      </w:pPr>
+      <w:r>
+        <w:t>AbnormalityArchitecturalDistortion Profile</w:t>
+      </w:r>
+    </w:p>
+    <w:p>
+      <w:pPr>
+        <w:pStyle w:val="ListParagraph"/>
+        <w:numPr>
+          <w:ilvl w:val="0"/>
+          <w:numId w:val="7"/>
+        </w:numPr>
+      </w:pPr>
+      <w:bookmarkStart w:id="0" w:name="_Hlk95637134"/>
+      <w:r>
+        <w:t>Abnormality</w:t>
+      </w:r>
+      <w:bookmarkEnd w:id="0"/>
+      <w:r>
+        <w:t>Asymetry Profile</w:t>
+      </w:r>
+    </w:p>
+    <w:p>
+      <w:pPr>
+        <w:pStyle w:val="ListParagraph"/>
+        <w:numPr>
+          <w:ilvl w:val="0"/>
+          <w:numId w:val="7"/>
+        </w:numPr>
+      </w:pPr>
+      <w:r>
+        <w:t>AbnormalityCyst Profile</w:t>
+      </w:r>
+    </w:p>
+    <w:p>
+      <w:pPr>
+        <w:pStyle w:val="ListParagraph"/>
+        <w:numPr>
+          <w:ilvl w:val="0"/>
+          <w:numId w:val="7"/>
+        </w:numPr>
+      </w:pPr>
+      <w:r>
+        <w:t>AbnormalityDensity Profile</w:t>
+      </w:r>
+    </w:p>
+    <w:p>
+      <w:pPr>
+        <w:pStyle w:val="ListParagraph"/>
+        <w:numPr>
+          <w:ilvl w:val="0"/>
+          <w:numId w:val="7"/>
+        </w:numPr>
+      </w:pPr>
+      <w:r>
+        <w:t>AbnormalityDuct Profile</w:t>
+      </w:r>
+    </w:p>
+    <w:p>
+      <w:pPr>
+        <w:pStyle w:val="ListParagraph"/>
+        <w:numPr>
+          <w:ilvl w:val="0"/>
+          <w:numId w:val="7"/>
+        </w:numPr>
+      </w:pPr>
+      <w:r>
+        <w:t>AbnormalityFatNecrosis Profile</w:t>
+      </w:r>
+    </w:p>
+    <w:p>
+      <w:pPr>
+        <w:pStyle w:val="ListParagraph"/>
+        <w:numPr>
+          <w:ilvl w:val="0"/>
+          <w:numId w:val="7"/>
+        </w:numPr>
+      </w:pPr>
+      <w:r>
+        <w:t>AbnormalityFibroadenoma Profile</w:t>
+      </w:r>
+    </w:p>
+    <w:p>
+      <w:pPr>
+        <w:pStyle w:val="ListParagraph"/>
+        <w:numPr>
+          <w:ilvl w:val="0"/>
+          <w:numId w:val="7"/>
+        </w:numPr>
+      </w:pPr>
+      <w:r>
+        <w:t>AbnormalityLymphNode Profile</w:t>
+      </w:r>
+    </w:p>
+    <w:p>
+      <w:pPr>
+        <w:pStyle w:val="ListParagraph"/>
+        <w:numPr>
+          <w:ilvl w:val="0"/>
+          <w:numId w:val="7"/>
+        </w:numPr>
+      </w:pPr>
+      <w:r>
+        <w:t>AbnormalityMass Profile</w:t>
+      </w:r>
+    </w:p>
+    <w:p>
+      <w:pPr>
+        <w:pStyle w:val="ListParagraph"/>
+        <w:numPr>
+          <w:ilvl w:val="0"/>
+          <w:numId w:val="7"/>
+        </w:numPr>
+      </w:pPr>
+      <w:r>
+        <w:t>AbnormalitySkinLesion Profile</w:t>
+      </w:r>
+    </w:p>
+    <w:p>
+      <w:pPr>
+        <w:pStyle w:val="Heading4"/>
+      </w:pPr>
+      <w:r>
+        <w:t>Terminology Harmonization</w:t>
+      </w:r>
+      <w:r>
+        <w:t xml:space="preserve"> </w:t>
+      </w:r>
     </w:p>
     <w:p/>
     <w:sectPr>
@@ -143,13 +543,101 @@
     </w:lvl>
   </w:abstractNum>
   <w:abstractNum w:abstractNumId="1" w15:restartNumberingAfterBreak="0">
+    <w:nsid w:val="527B0948"/>
+    <w:multiLevelType w:val="hybridMultilevel"/>
+    <w:tmpl w:val="F034A87C"/>
+    <w:lvl w:ilvl="0" w:tplc="04090017">
+      <w:start w:val="1"/>
+      <w:numFmt w:val="lowerLetter"/>
+      <w:lvlText w:val="%1)"/>
+      <w:lvlJc w:val="left"/>
+      <w:pPr>
+        <w:ind w:left="720" w:hanging="360"/>
+      </w:pPr>
+      <w:rPr>
+        <w:rFonts w:hint="default"/>
+      </w:rPr>
+    </w:lvl>
+    <w:lvl w:ilvl="1" w:tplc="04090019" w:tentative="1">
+      <w:start w:val="1"/>
+      <w:numFmt w:val="lowerLetter"/>
+      <w:lvlText w:val="%2."/>
+      <w:lvlJc w:val="left"/>
+      <w:pPr>
+        <w:ind w:left="1440" w:hanging="360"/>
+      </w:pPr>
+    </w:lvl>
+    <w:lvl w:ilvl="2" w:tplc="0409001B" w:tentative="1">
+      <w:start w:val="1"/>
+      <w:numFmt w:val="lowerRoman"/>
+      <w:lvlText w:val="%3."/>
+      <w:lvlJc w:val="right"/>
+      <w:pPr>
+        <w:ind w:left="2160" w:hanging="180"/>
+      </w:pPr>
+    </w:lvl>
+    <w:lvl w:ilvl="3" w:tplc="0409000F" w:tentative="1">
+      <w:start w:val="1"/>
+      <w:numFmt w:val="decimal"/>
+      <w:lvlText w:val="%4."/>
+      <w:lvlJc w:val="left"/>
+      <w:pPr>
+        <w:ind w:left="2880" w:hanging="360"/>
+      </w:pPr>
+    </w:lvl>
+    <w:lvl w:ilvl="4" w:tplc="04090019" w:tentative="1">
+      <w:start w:val="1"/>
+      <w:numFmt w:val="lowerLetter"/>
+      <w:lvlText w:val="%5."/>
+      <w:lvlJc w:val="left"/>
+      <w:pPr>
+        <w:ind w:left="3600" w:hanging="360"/>
+      </w:pPr>
+    </w:lvl>
+    <w:lvl w:ilvl="5" w:tplc="0409001B" w:tentative="1">
+      <w:start w:val="1"/>
+      <w:numFmt w:val="lowerRoman"/>
+      <w:lvlText w:val="%6."/>
+      <w:lvlJc w:val="right"/>
+      <w:pPr>
+        <w:ind w:left="4320" w:hanging="180"/>
+      </w:pPr>
+    </w:lvl>
+    <w:lvl w:ilvl="6" w:tplc="0409000F" w:tentative="1">
+      <w:start w:val="1"/>
+      <w:numFmt w:val="decimal"/>
+      <w:lvlText w:val="%7."/>
+      <w:lvlJc w:val="left"/>
+      <w:pPr>
+        <w:ind w:left="5040" w:hanging="360"/>
+      </w:pPr>
+    </w:lvl>
+    <w:lvl w:ilvl="7" w:tplc="04090019" w:tentative="1">
+      <w:start w:val="1"/>
+      <w:numFmt w:val="lowerLetter"/>
+      <w:lvlText w:val="%8."/>
+      <w:lvlJc w:val="left"/>
+      <w:pPr>
+        <w:ind w:left="5760" w:hanging="360"/>
+      </w:pPr>
+    </w:lvl>
+    <w:lvl w:ilvl="8" w:tplc="0409001B" w:tentative="1">
+      <w:start w:val="1"/>
+      <w:numFmt w:val="lowerRoman"/>
+      <w:lvlText w:val="%9."/>
+      <w:lvlJc w:val="right"/>
+      <w:pPr>
+        <w:ind w:left="6480" w:hanging="180"/>
+      </w:pPr>
+    </w:lvl>
+  </w:abstractNum>
+  <w:abstractNum w:abstractNumId="2" w15:restartNumberingAfterBreak="0">
     <w:nsid w:val="5C2A0EE8"/>
     <w:multiLevelType w:val="multilevel"/>
-    <w:tmpl w:val="D822290C"/>
+    <w:tmpl w:val="C4CC734C"/>
     <w:lvl w:ilvl="0">
       <w:start w:val="1"/>
       <w:numFmt w:val="decimal"/>
-      <w:pStyle w:val="Heading1"/>
       <w:lvlText w:val="%1"/>
       <w:lvlJc w:val="left"/>
       <w:pPr>
@@ -159,7 +647,6 @@
     <w:lvl w:ilvl="1">
       <w:start w:val="1"/>
       <w:numFmt w:val="decimal"/>
-      <w:pStyle w:val="Heading2"/>
       <w:lvlText w:val="%1.%2"/>
       <w:lvlJc w:val="left"/>
       <w:pPr>
@@ -169,7 +656,6 @@
     <w:lvl w:ilvl="2">
       <w:start w:val="1"/>
       <w:numFmt w:val="decimal"/>
-      <w:pStyle w:val="Heading3"/>
       <w:lvlText w:val="%1.%2.%3"/>
       <w:lvlJc w:val="left"/>
       <w:pPr>
@@ -231,7 +717,120 @@
       </w:pPr>
     </w:lvl>
   </w:abstractNum>
-  <w:abstractNum w:abstractNumId="2" w15:restartNumberingAfterBreak="0">
+  <w:abstractNum w:abstractNumId="3" w15:restartNumberingAfterBreak="0">
+    <w:nsid w:val="6FB66F86"/>
+    <w:multiLevelType w:val="hybridMultilevel"/>
+    <w:tmpl w:val="75B4F0E0"/>
+    <w:lvl w:ilvl="0" w:tplc="04090001">
+      <w:start w:val="1"/>
+      <w:numFmt w:val="bullet"/>
+      <w:lvlText w:val=""/>
+      <w:lvlJc w:val="left"/>
+      <w:pPr>
+        <w:ind w:left="720" w:hanging="360"/>
+      </w:pPr>
+      <w:rPr>
+        <w:rFonts w:ascii="Symbol" w:hAnsi="Symbol" w:hint="default"/>
+      </w:rPr>
+    </w:lvl>
+    <w:lvl w:ilvl="1" w:tplc="04090003" w:tentative="1">
+      <w:start w:val="1"/>
+      <w:numFmt w:val="bullet"/>
+      <w:lvlText w:val="o"/>
+      <w:lvlJc w:val="left"/>
+      <w:pPr>
+        <w:ind w:left="1440" w:hanging="360"/>
+      </w:pPr>
+      <w:rPr>
+        <w:rFonts w:ascii="Courier New" w:hAnsi="Courier New" w:cs="Courier New" w:hint="default"/>
+      </w:rPr>
+    </w:lvl>
+    <w:lvl w:ilvl="2" w:tplc="04090005" w:tentative="1">
+      <w:start w:val="1"/>
+      <w:numFmt w:val="bullet"/>
+      <w:lvlText w:val=""/>
+      <w:lvlJc w:val="left"/>
+      <w:pPr>
+        <w:ind w:left="2160" w:hanging="360"/>
+      </w:pPr>
+      <w:rPr>
+        <w:rFonts w:ascii="Wingdings" w:hAnsi="Wingdings" w:hint="default"/>
+      </w:rPr>
+    </w:lvl>
+    <w:lvl w:ilvl="3" w:tplc="04090001" w:tentative="1">
+      <w:start w:val="1"/>
+      <w:numFmt w:val="bullet"/>
+      <w:lvlText w:val=""/>
+      <w:lvlJc w:val="left"/>
+      <w:pPr>
+        <w:ind w:left="2880" w:hanging="360"/>
+      </w:pPr>
+      <w:rPr>
+        <w:rFonts w:ascii="Symbol" w:hAnsi="Symbol" w:hint="default"/>
+      </w:rPr>
+    </w:lvl>
+    <w:lvl w:ilvl="4" w:tplc="04090003" w:tentative="1">
+      <w:start w:val="1"/>
+      <w:numFmt w:val="bullet"/>
+      <w:lvlText w:val="o"/>
+      <w:lvlJc w:val="left"/>
+      <w:pPr>
+        <w:ind w:left="3600" w:hanging="360"/>
+      </w:pPr>
+      <w:rPr>
+        <w:rFonts w:ascii="Courier New" w:hAnsi="Courier New" w:cs="Courier New" w:hint="default"/>
+      </w:rPr>
+    </w:lvl>
+    <w:lvl w:ilvl="5" w:tplc="04090005" w:tentative="1">
+      <w:start w:val="1"/>
+      <w:numFmt w:val="bullet"/>
+      <w:lvlText w:val=""/>
+      <w:lvlJc w:val="left"/>
+      <w:pPr>
+        <w:ind w:left="4320" w:hanging="360"/>
+      </w:pPr>
+      <w:rPr>
+        <w:rFonts w:ascii="Wingdings" w:hAnsi="Wingdings" w:hint="default"/>
+      </w:rPr>
+    </w:lvl>
+    <w:lvl w:ilvl="6" w:tplc="04090001" w:tentative="1">
+      <w:start w:val="1"/>
+      <w:numFmt w:val="bullet"/>
+      <w:lvlText w:val=""/>
+      <w:lvlJc w:val="left"/>
+      <w:pPr>
+        <w:ind w:left="5040" w:hanging="360"/>
+      </w:pPr>
+      <w:rPr>
+        <w:rFonts w:ascii="Symbol" w:hAnsi="Symbol" w:hint="default"/>
+      </w:rPr>
+    </w:lvl>
+    <w:lvl w:ilvl="7" w:tplc="04090003" w:tentative="1">
+      <w:start w:val="1"/>
+      <w:numFmt w:val="bullet"/>
+      <w:lvlText w:val="o"/>
+      <w:lvlJc w:val="left"/>
+      <w:pPr>
+        <w:ind w:left="5760" w:hanging="360"/>
+      </w:pPr>
+      <w:rPr>
+        <w:rFonts w:ascii="Courier New" w:hAnsi="Courier New" w:cs="Courier New" w:hint="default"/>
+      </w:rPr>
+    </w:lvl>
+    <w:lvl w:ilvl="8" w:tplc="04090005" w:tentative="1">
+      <w:start w:val="1"/>
+      <w:numFmt w:val="bullet"/>
+      <w:lvlText w:val=""/>
+      <w:lvlJc w:val="left"/>
+      <w:pPr>
+        <w:ind w:left="6480" w:hanging="360"/>
+      </w:pPr>
+      <w:rPr>
+        <w:rFonts w:ascii="Wingdings" w:hAnsi="Wingdings" w:hint="default"/>
+      </w:rPr>
+    </w:lvl>
+  </w:abstractNum>
+  <w:abstractNum w:abstractNumId="4" w15:restartNumberingAfterBreak="0">
     <w:nsid w:val="73AC5879"/>
     <w:multiLevelType w:val="hybridMultilevel"/>
     <w:tmpl w:val="B896F660"/>
@@ -344,17 +943,237 @@
       </w:rPr>
     </w:lvl>
   </w:abstractNum>
+  <w:abstractNum w:abstractNumId="5" w15:restartNumberingAfterBreak="0">
+    <w:nsid w:val="7D50469C"/>
+    <w:multiLevelType w:val="hybridMultilevel"/>
+    <w:tmpl w:val="2D4ACEFE"/>
+    <w:lvl w:ilvl="0" w:tplc="04090001">
+      <w:start w:val="1"/>
+      <w:numFmt w:val="bullet"/>
+      <w:lvlText w:val=""/>
+      <w:lvlJc w:val="left"/>
+      <w:pPr>
+        <w:ind w:left="720" w:hanging="360"/>
+      </w:pPr>
+      <w:rPr>
+        <w:rFonts w:ascii="Symbol" w:hAnsi="Symbol" w:hint="default"/>
+      </w:rPr>
+    </w:lvl>
+    <w:lvl w:ilvl="1" w:tplc="04090003" w:tentative="1">
+      <w:start w:val="1"/>
+      <w:numFmt w:val="bullet"/>
+      <w:lvlText w:val="o"/>
+      <w:lvlJc w:val="left"/>
+      <w:pPr>
+        <w:ind w:left="1440" w:hanging="360"/>
+      </w:pPr>
+      <w:rPr>
+        <w:rFonts w:ascii="Courier New" w:hAnsi="Courier New" w:cs="Courier New" w:hint="default"/>
+      </w:rPr>
+    </w:lvl>
+    <w:lvl w:ilvl="2" w:tplc="04090005" w:tentative="1">
+      <w:start w:val="1"/>
+      <w:numFmt w:val="bullet"/>
+      <w:lvlText w:val=""/>
+      <w:lvlJc w:val="left"/>
+      <w:pPr>
+        <w:ind w:left="2160" w:hanging="360"/>
+      </w:pPr>
+      <w:rPr>
+        <w:rFonts w:ascii="Wingdings" w:hAnsi="Wingdings" w:hint="default"/>
+      </w:rPr>
+    </w:lvl>
+    <w:lvl w:ilvl="3" w:tplc="04090001" w:tentative="1">
+      <w:start w:val="1"/>
+      <w:numFmt w:val="bullet"/>
+      <w:lvlText w:val=""/>
+      <w:lvlJc w:val="left"/>
+      <w:pPr>
+        <w:ind w:left="2880" w:hanging="360"/>
+      </w:pPr>
+      <w:rPr>
+        <w:rFonts w:ascii="Symbol" w:hAnsi="Symbol" w:hint="default"/>
+      </w:rPr>
+    </w:lvl>
+    <w:lvl w:ilvl="4" w:tplc="04090003" w:tentative="1">
+      <w:start w:val="1"/>
+      <w:numFmt w:val="bullet"/>
+      <w:lvlText w:val="o"/>
+      <w:lvlJc w:val="left"/>
+      <w:pPr>
+        <w:ind w:left="3600" w:hanging="360"/>
+      </w:pPr>
+      <w:rPr>
+        <w:rFonts w:ascii="Courier New" w:hAnsi="Courier New" w:cs="Courier New" w:hint="default"/>
+      </w:rPr>
+    </w:lvl>
+    <w:lvl w:ilvl="5" w:tplc="04090005" w:tentative="1">
+      <w:start w:val="1"/>
+      <w:numFmt w:val="bullet"/>
+      <w:lvlText w:val=""/>
+      <w:lvlJc w:val="left"/>
+      <w:pPr>
+        <w:ind w:left="4320" w:hanging="360"/>
+      </w:pPr>
+      <w:rPr>
+        <w:rFonts w:ascii="Wingdings" w:hAnsi="Wingdings" w:hint="default"/>
+      </w:rPr>
+    </w:lvl>
+    <w:lvl w:ilvl="6" w:tplc="04090001" w:tentative="1">
+      <w:start w:val="1"/>
+      <w:numFmt w:val="bullet"/>
+      <w:lvlText w:val=""/>
+      <w:lvlJc w:val="left"/>
+      <w:pPr>
+        <w:ind w:left="5040" w:hanging="360"/>
+      </w:pPr>
+      <w:rPr>
+        <w:rFonts w:ascii="Symbol" w:hAnsi="Symbol" w:hint="default"/>
+      </w:rPr>
+    </w:lvl>
+    <w:lvl w:ilvl="7" w:tplc="04090003" w:tentative="1">
+      <w:start w:val="1"/>
+      <w:numFmt w:val="bullet"/>
+      <w:lvlText w:val="o"/>
+      <w:lvlJc w:val="left"/>
+      <w:pPr>
+        <w:ind w:left="5760" w:hanging="360"/>
+      </w:pPr>
+      <w:rPr>
+        <w:rFonts w:ascii="Courier New" w:hAnsi="Courier New" w:cs="Courier New" w:hint="default"/>
+      </w:rPr>
+    </w:lvl>
+    <w:lvl w:ilvl="8" w:tplc="04090005" w:tentative="1">
+      <w:start w:val="1"/>
+      <w:numFmt w:val="bullet"/>
+      <w:lvlText w:val=""/>
+      <w:lvlJc w:val="left"/>
+      <w:pPr>
+        <w:ind w:left="6480" w:hanging="360"/>
+      </w:pPr>
+      <w:rPr>
+        <w:rFonts w:ascii="Wingdings" w:hAnsi="Wingdings" w:hint="default"/>
+      </w:rPr>
+    </w:lvl>
+  </w:abstractNum>
+  <w:abstractNum w:abstractNumId="6" w15:restartNumberingAfterBreak="0">
+    <w:nsid w:val="7EFB3B84"/>
+    <w:multiLevelType w:val="multilevel"/>
+    <w:tmpl w:val="E8EC6940"/>
+    <w:lvl w:ilvl="0">
+      <w:start w:val="1"/>
+      <w:numFmt w:val="decimal"/>
+      <w:pStyle w:val="Heading1"/>
+      <w:lvlText w:val="%1"/>
+      <w:lvlJc w:val="left"/>
+      <w:pPr>
+        <w:ind w:left="432" w:hanging="432"/>
+      </w:pPr>
+    </w:lvl>
+    <w:lvl w:ilvl="1">
+      <w:start w:val="1"/>
+      <w:numFmt w:val="decimal"/>
+      <w:pStyle w:val="Heading2"/>
+      <w:lvlText w:val="%1.%2"/>
+      <w:lvlJc w:val="left"/>
+      <w:pPr>
+        <w:ind w:left="576" w:hanging="576"/>
+      </w:pPr>
+    </w:lvl>
+    <w:lvl w:ilvl="2">
+      <w:start w:val="1"/>
+      <w:numFmt w:val="decimal"/>
+      <w:pStyle w:val="Heading3"/>
+      <w:lvlText w:val="%1.%2.%3"/>
+      <w:lvlJc w:val="left"/>
+      <w:pPr>
+        <w:ind w:left="720" w:hanging="720"/>
+      </w:pPr>
+    </w:lvl>
+    <w:lvl w:ilvl="3">
+      <w:start w:val="1"/>
+      <w:numFmt w:val="decimal"/>
+      <w:pStyle w:val="Heading4"/>
+      <w:lvlText w:val="%1.%2.%3.%4"/>
+      <w:lvlJc w:val="left"/>
+      <w:pPr>
+        <w:ind w:left="864" w:hanging="864"/>
+      </w:pPr>
+    </w:lvl>
+    <w:lvl w:ilvl="4">
+      <w:start w:val="1"/>
+      <w:numFmt w:val="decimal"/>
+      <w:pStyle w:val="Heading5"/>
+      <w:lvlText w:val="%1.%2.%3.%4.%5"/>
+      <w:lvlJc w:val="left"/>
+      <w:pPr>
+        <w:ind w:left="1008" w:hanging="1008"/>
+      </w:pPr>
+    </w:lvl>
+    <w:lvl w:ilvl="5">
+      <w:start w:val="1"/>
+      <w:numFmt w:val="decimal"/>
+      <w:pStyle w:val="Heading6"/>
+      <w:lvlText w:val="%1.%2.%3.%4.%5.%6"/>
+      <w:lvlJc w:val="left"/>
+      <w:pPr>
+        <w:ind w:left="1152" w:hanging="1152"/>
+      </w:pPr>
+    </w:lvl>
+    <w:lvl w:ilvl="6">
+      <w:start w:val="1"/>
+      <w:numFmt w:val="decimal"/>
+      <w:pStyle w:val="Heading7"/>
+      <w:lvlText w:val="%1.%2.%3.%4.%5.%6.%7"/>
+      <w:lvlJc w:val="left"/>
+      <w:pPr>
+        <w:ind w:left="1296" w:hanging="1296"/>
+      </w:pPr>
+    </w:lvl>
+    <w:lvl w:ilvl="7">
+      <w:start w:val="1"/>
+      <w:numFmt w:val="decimal"/>
+      <w:pStyle w:val="Heading8"/>
+      <w:lvlText w:val="%1.%2.%3.%4.%5.%6.%7.%8"/>
+      <w:lvlJc w:val="left"/>
+      <w:pPr>
+        <w:ind w:left="1440" w:hanging="1440"/>
+      </w:pPr>
+    </w:lvl>
+    <w:lvl w:ilvl="8">
+      <w:start w:val="1"/>
+      <w:numFmt w:val="decimal"/>
+      <w:pStyle w:val="Heading9"/>
+      <w:lvlText w:val="%1.%2.%3.%4.%5.%6.%7.%8.%9"/>
+      <w:lvlJc w:val="left"/>
+      <w:pPr>
+        <w:ind w:left="1584" w:hanging="1584"/>
+      </w:pPr>
+    </w:lvl>
+  </w:abstractNum>
   <w:num w:numId="1">
-    <w:abstractNumId w:val="1"/>
+    <w:abstractNumId w:val="2"/>
   </w:num>
   <w:num w:numId="2">
-    <w:abstractNumId w:val="1"/>
+    <w:abstractNumId w:val="2"/>
   </w:num>
   <w:num w:numId="3">
     <w:abstractNumId w:val="0"/>
   </w:num>
   <w:num w:numId="4">
-    <w:abstractNumId w:val="2"/>
+    <w:abstractNumId w:val="4"/>
+  </w:num>
+  <w:num w:numId="5">
+    <w:abstractNumId w:val="1"/>
+  </w:num>
+  <w:num w:numId="6">
+    <w:abstractNumId w:val="6"/>
+  </w:num>
+  <w:num w:numId="7">
+    <w:abstractNumId w:val="3"/>
+  </w:num>
+  <w:num w:numId="8">
+    <w:abstractNumId w:val="5"/>
   </w:num>
 </w:numbering>
 </file>
@@ -770,7 +1589,7 @@
       <w:keepNext/>
       <w:keepLines/>
       <w:numPr>
-        <w:numId w:val="2"/>
+        <w:numId w:val="6"/>
       </w:numPr>
       <w:spacing w:before="240" w:after="0"/>
       <w:outlineLvl w:val="0"/>
@@ -796,7 +1615,7 @@
       <w:keepLines/>
       <w:numPr>
         <w:ilvl w:val="1"/>
-        <w:numId w:val="2"/>
+        <w:numId w:val="6"/>
       </w:numPr>
       <w:spacing w:before="40" w:after="0"/>
       <w:outlineLvl w:val="1"/>
@@ -822,7 +1641,7 @@
       <w:keepLines/>
       <w:numPr>
         <w:ilvl w:val="2"/>
-        <w:numId w:val="1"/>
+        <w:numId w:val="6"/>
       </w:numPr>
       <w:spacing w:before="40" w:after="0"/>
       <w:outlineLvl w:val="2"/>
@@ -832,6 +1651,162 @@
       <w:color w:val="000000" w:themeColor="text1"/>
       <w:sz w:val="24"/>
       <w:szCs w:val="24"/>
+    </w:rPr>
+  </w:style>
+  <w:style w:type="paragraph" w:styleId="Heading4">
+    <w:name w:val="heading 4"/>
+    <w:basedOn w:val="Normal"/>
+    <w:next w:val="Normal"/>
+    <w:link w:val="Heading4Char"/>
+    <w:uiPriority w:val="9"/>
+    <w:unhideWhenUsed/>
+    <w:qFormat/>
+    <w:rsid w:val="0094372E"/>
+    <w:pPr>
+      <w:keepNext/>
+      <w:keepLines/>
+      <w:numPr>
+        <w:ilvl w:val="3"/>
+        <w:numId w:val="6"/>
+      </w:numPr>
+      <w:spacing w:before="40" w:after="0"/>
+      <w:outlineLvl w:val="3"/>
+    </w:pPr>
+    <w:rPr>
+      <w:rFonts w:asciiTheme="majorHAnsi" w:eastAsiaTheme="majorEastAsia" w:hAnsiTheme="majorHAnsi" w:cstheme="majorBidi"/>
+      <w:color w:val="000000" w:themeColor="text1"/>
+    </w:rPr>
+  </w:style>
+  <w:style w:type="paragraph" w:styleId="Heading5">
+    <w:name w:val="heading 5"/>
+    <w:basedOn w:val="Normal"/>
+    <w:next w:val="Normal"/>
+    <w:link w:val="Heading5Char"/>
+    <w:uiPriority w:val="9"/>
+    <w:unhideWhenUsed/>
+    <w:qFormat/>
+    <w:rsid w:val="0094372E"/>
+    <w:pPr>
+      <w:keepNext/>
+      <w:keepLines/>
+      <w:numPr>
+        <w:ilvl w:val="4"/>
+        <w:numId w:val="6"/>
+      </w:numPr>
+      <w:spacing w:before="40" w:after="0"/>
+      <w:outlineLvl w:val="4"/>
+    </w:pPr>
+    <w:rPr>
+      <w:rFonts w:asciiTheme="majorHAnsi" w:eastAsiaTheme="majorEastAsia" w:hAnsiTheme="majorHAnsi" w:cstheme="majorBidi"/>
+      <w:color w:val="000000" w:themeColor="text1"/>
+    </w:rPr>
+  </w:style>
+  <w:style w:type="paragraph" w:styleId="Heading6">
+    <w:name w:val="heading 6"/>
+    <w:basedOn w:val="Normal"/>
+    <w:next w:val="Normal"/>
+    <w:link w:val="Heading6Char"/>
+    <w:uiPriority w:val="9"/>
+    <w:semiHidden/>
+    <w:unhideWhenUsed/>
+    <w:qFormat/>
+    <w:rsid w:val="00EB104A"/>
+    <w:pPr>
+      <w:keepNext/>
+      <w:keepLines/>
+      <w:numPr>
+        <w:ilvl w:val="5"/>
+        <w:numId w:val="6"/>
+      </w:numPr>
+      <w:spacing w:before="40" w:after="0"/>
+      <w:outlineLvl w:val="5"/>
+    </w:pPr>
+    <w:rPr>
+      <w:rFonts w:asciiTheme="majorHAnsi" w:eastAsiaTheme="majorEastAsia" w:hAnsiTheme="majorHAnsi" w:cstheme="majorBidi"/>
+      <w:color w:val="1F3763" w:themeColor="accent1" w:themeShade="7F"/>
+    </w:rPr>
+  </w:style>
+  <w:style w:type="paragraph" w:styleId="Heading7">
+    <w:name w:val="heading 7"/>
+    <w:basedOn w:val="Normal"/>
+    <w:next w:val="Normal"/>
+    <w:link w:val="Heading7Char"/>
+    <w:uiPriority w:val="9"/>
+    <w:semiHidden/>
+    <w:unhideWhenUsed/>
+    <w:qFormat/>
+    <w:rsid w:val="00EB104A"/>
+    <w:pPr>
+      <w:keepNext/>
+      <w:keepLines/>
+      <w:numPr>
+        <w:ilvl w:val="6"/>
+        <w:numId w:val="6"/>
+      </w:numPr>
+      <w:spacing w:before="40" w:after="0"/>
+      <w:outlineLvl w:val="6"/>
+    </w:pPr>
+    <w:rPr>
+      <w:rFonts w:asciiTheme="majorHAnsi" w:eastAsiaTheme="majorEastAsia" w:hAnsiTheme="majorHAnsi" w:cstheme="majorBidi"/>
+      <w:i/>
+      <w:iCs/>
+      <w:color w:val="1F3763" w:themeColor="accent1" w:themeShade="7F"/>
+    </w:rPr>
+  </w:style>
+  <w:style w:type="paragraph" w:styleId="Heading8">
+    <w:name w:val="heading 8"/>
+    <w:basedOn w:val="Normal"/>
+    <w:next w:val="Normal"/>
+    <w:link w:val="Heading8Char"/>
+    <w:uiPriority w:val="9"/>
+    <w:semiHidden/>
+    <w:unhideWhenUsed/>
+    <w:qFormat/>
+    <w:rsid w:val="00EB104A"/>
+    <w:pPr>
+      <w:keepNext/>
+      <w:keepLines/>
+      <w:numPr>
+        <w:ilvl w:val="7"/>
+        <w:numId w:val="6"/>
+      </w:numPr>
+      <w:spacing w:before="40" w:after="0"/>
+      <w:outlineLvl w:val="7"/>
+    </w:pPr>
+    <w:rPr>
+      <w:rFonts w:asciiTheme="majorHAnsi" w:eastAsiaTheme="majorEastAsia" w:hAnsiTheme="majorHAnsi" w:cstheme="majorBidi"/>
+      <w:color w:val="272727" w:themeColor="text1" w:themeTint="D8"/>
+      <w:sz w:val="21"/>
+      <w:szCs w:val="21"/>
+    </w:rPr>
+  </w:style>
+  <w:style w:type="paragraph" w:styleId="Heading9">
+    <w:name w:val="heading 9"/>
+    <w:basedOn w:val="Normal"/>
+    <w:next w:val="Normal"/>
+    <w:link w:val="Heading9Char"/>
+    <w:uiPriority w:val="9"/>
+    <w:semiHidden/>
+    <w:unhideWhenUsed/>
+    <w:qFormat/>
+    <w:rsid w:val="00EB104A"/>
+    <w:pPr>
+      <w:keepNext/>
+      <w:keepLines/>
+      <w:numPr>
+        <w:ilvl w:val="8"/>
+        <w:numId w:val="6"/>
+      </w:numPr>
+      <w:spacing w:before="40" w:after="0"/>
+      <w:outlineLvl w:val="8"/>
+    </w:pPr>
+    <w:rPr>
+      <w:rFonts w:asciiTheme="majorHAnsi" w:eastAsiaTheme="majorEastAsia" w:hAnsiTheme="majorHAnsi" w:cstheme="majorBidi"/>
+      <w:i/>
+      <w:iCs/>
+      <w:color w:val="272727" w:themeColor="text1" w:themeTint="D8"/>
+      <w:sz w:val="21"/>
+      <w:szCs w:val="21"/>
     </w:rPr>
   </w:style>
   <w:style w:type="character" w:default="1" w:styleId="DefaultParagraphFont">
@@ -910,6 +1885,132 @@
       <w:ind w:left="720"/>
       <w:contextualSpacing/>
     </w:pPr>
+  </w:style>
+  <w:style w:type="character" w:styleId="BookTitle">
+    <w:name w:val="Book Title"/>
+    <w:basedOn w:val="DefaultParagraphFont"/>
+    <w:uiPriority w:val="33"/>
+    <w:qFormat/>
+    <w:rsid w:val="00C60155"/>
+    <w:rPr>
+      <w:b/>
+      <w:bCs/>
+      <w:i/>
+      <w:iCs/>
+      <w:spacing w:val="5"/>
+    </w:rPr>
+  </w:style>
+  <w:style w:type="paragraph" w:styleId="Title">
+    <w:name w:val="Title"/>
+    <w:basedOn w:val="Normal"/>
+    <w:next w:val="Normal"/>
+    <w:link w:val="TitleChar"/>
+    <w:uiPriority w:val="10"/>
+    <w:qFormat/>
+    <w:rsid w:val="00C60155"/>
+    <w:pPr>
+      <w:spacing w:after="0" w:line="240" w:lineRule="auto"/>
+      <w:contextualSpacing/>
+    </w:pPr>
+    <w:rPr>
+      <w:rFonts w:asciiTheme="majorHAnsi" w:eastAsiaTheme="majorEastAsia" w:hAnsiTheme="majorHAnsi" w:cstheme="majorBidi"/>
+      <w:spacing w:val="-10"/>
+      <w:kern w:val="28"/>
+      <w:sz w:val="56"/>
+      <w:szCs w:val="56"/>
+    </w:rPr>
+  </w:style>
+  <w:style w:type="character" w:customStyle="1" w:styleId="TitleChar">
+    <w:name w:val="Title Char"/>
+    <w:basedOn w:val="DefaultParagraphFont"/>
+    <w:link w:val="Title"/>
+    <w:uiPriority w:val="10"/>
+    <w:rsid w:val="00C60155"/>
+    <w:rPr>
+      <w:rFonts w:asciiTheme="majorHAnsi" w:eastAsiaTheme="majorEastAsia" w:hAnsiTheme="majorHAnsi" w:cstheme="majorBidi"/>
+      <w:spacing w:val="-10"/>
+      <w:kern w:val="28"/>
+      <w:sz w:val="56"/>
+      <w:szCs w:val="56"/>
+    </w:rPr>
+  </w:style>
+  <w:style w:type="character" w:customStyle="1" w:styleId="Heading4Char">
+    <w:name w:val="Heading 4 Char"/>
+    <w:basedOn w:val="DefaultParagraphFont"/>
+    <w:link w:val="Heading4"/>
+    <w:uiPriority w:val="9"/>
+    <w:rsid w:val="0094372E"/>
+    <w:rPr>
+      <w:rFonts w:asciiTheme="majorHAnsi" w:eastAsiaTheme="majorEastAsia" w:hAnsiTheme="majorHAnsi" w:cstheme="majorBidi"/>
+      <w:color w:val="000000" w:themeColor="text1"/>
+    </w:rPr>
+  </w:style>
+  <w:style w:type="character" w:customStyle="1" w:styleId="Heading5Char">
+    <w:name w:val="Heading 5 Char"/>
+    <w:basedOn w:val="DefaultParagraphFont"/>
+    <w:link w:val="Heading5"/>
+    <w:uiPriority w:val="9"/>
+    <w:rsid w:val="0094372E"/>
+    <w:rPr>
+      <w:rFonts w:asciiTheme="majorHAnsi" w:eastAsiaTheme="majorEastAsia" w:hAnsiTheme="majorHAnsi" w:cstheme="majorBidi"/>
+      <w:color w:val="000000" w:themeColor="text1"/>
+    </w:rPr>
+  </w:style>
+  <w:style w:type="character" w:customStyle="1" w:styleId="Heading6Char">
+    <w:name w:val="Heading 6 Char"/>
+    <w:basedOn w:val="DefaultParagraphFont"/>
+    <w:link w:val="Heading6"/>
+    <w:uiPriority w:val="9"/>
+    <w:semiHidden/>
+    <w:rsid w:val="00EB104A"/>
+    <w:rPr>
+      <w:rFonts w:asciiTheme="majorHAnsi" w:eastAsiaTheme="majorEastAsia" w:hAnsiTheme="majorHAnsi" w:cstheme="majorBidi"/>
+      <w:color w:val="1F3763" w:themeColor="accent1" w:themeShade="7F"/>
+    </w:rPr>
+  </w:style>
+  <w:style w:type="character" w:customStyle="1" w:styleId="Heading7Char">
+    <w:name w:val="Heading 7 Char"/>
+    <w:basedOn w:val="DefaultParagraphFont"/>
+    <w:link w:val="Heading7"/>
+    <w:uiPriority w:val="9"/>
+    <w:semiHidden/>
+    <w:rsid w:val="00EB104A"/>
+    <w:rPr>
+      <w:rFonts w:asciiTheme="majorHAnsi" w:eastAsiaTheme="majorEastAsia" w:hAnsiTheme="majorHAnsi" w:cstheme="majorBidi"/>
+      <w:i/>
+      <w:iCs/>
+      <w:color w:val="1F3763" w:themeColor="accent1" w:themeShade="7F"/>
+    </w:rPr>
+  </w:style>
+  <w:style w:type="character" w:customStyle="1" w:styleId="Heading8Char">
+    <w:name w:val="Heading 8 Char"/>
+    <w:basedOn w:val="DefaultParagraphFont"/>
+    <w:link w:val="Heading8"/>
+    <w:uiPriority w:val="9"/>
+    <w:semiHidden/>
+    <w:rsid w:val="00EB104A"/>
+    <w:rPr>
+      <w:rFonts w:asciiTheme="majorHAnsi" w:eastAsiaTheme="majorEastAsia" w:hAnsiTheme="majorHAnsi" w:cstheme="majorBidi"/>
+      <w:color w:val="272727" w:themeColor="text1" w:themeTint="D8"/>
+      <w:sz w:val="21"/>
+      <w:szCs w:val="21"/>
+    </w:rPr>
+  </w:style>
+  <w:style w:type="character" w:customStyle="1" w:styleId="Heading9Char">
+    <w:name w:val="Heading 9 Char"/>
+    <w:basedOn w:val="DefaultParagraphFont"/>
+    <w:link w:val="Heading9"/>
+    <w:uiPriority w:val="9"/>
+    <w:semiHidden/>
+    <w:rsid w:val="00EB104A"/>
+    <w:rPr>
+      <w:rFonts w:asciiTheme="majorHAnsi" w:eastAsiaTheme="majorEastAsia" w:hAnsiTheme="majorHAnsi" w:cstheme="majorBidi"/>
+      <w:i/>
+      <w:iCs/>
+      <w:color w:val="272727" w:themeColor="text1" w:themeTint="D8"/>
+      <w:sz w:val="21"/>
+      <w:szCs w:val="21"/>
+    </w:rPr>
   </w:style>
 </w:styles>
 </file>

</xml_diff>